<commit_message>
Updated DB deployment instruction document
</commit_message>
<xml_diff>
--- a/releases/ReleaseDocuementSet/MOSIP_release_platformV0.10.0/Deployment_Instructions/2.Database/Database_platformV2.10.3.docx
+++ b/releases/ReleaseDocuementSet/MOSIP_release_platformV0.10.0/Deployment_Instructions/2.Database/Database_platformV2.10.3.docx
@@ -1,6 +1,6 @@
 
 <file path=word/document.xml><?xml version="1.0" encoding="utf-8"?>
-<w:document xmlns:wpc="http://schemas.microsoft.com/office/word/2010/wordprocessingCanvas" xmlns:cx="http://schemas.microsoft.com/office/drawing/2014/chartex" xmlns:cx1="http://schemas.microsoft.com/office/drawing/2015/9/8/chartex" xmlns:mc="http://schemas.openxmlformats.org/markup-compatibility/2006" xmlns:o="urn:schemas-microsoft-com:office:office" xmlns:r="http://schemas.openxmlformats.org/officeDocument/2006/relationships" xmlns:m="http://schemas.openxmlformats.org/officeDocument/2006/math" xmlns:v="urn:schemas-microsoft-com:vml" xmlns:wp14="http://schemas.microsoft.com/office/word/2010/wordprocessingDrawing" xmlns:wp="http://schemas.openxmlformats.org/drawingml/2006/wordprocessingDrawing" xmlns:w10="urn:schemas-microsoft-com:office:word" xmlns:w="http://schemas.openxmlformats.org/wordprocessingml/2006/main" xmlns:w14="http://schemas.microsoft.com/office/word/2010/wordml" xmlns:w15="http://schemas.microsoft.com/office/word/2012/wordml" xmlns:w16se="http://schemas.microsoft.com/office/word/2015/wordml/symex" xmlns:wpg="http://schemas.microsoft.com/office/word/2010/wordprocessingGroup" xmlns:wpi="http://schemas.microsoft.com/office/word/2010/wordprocessingInk" xmlns:wne="http://schemas.microsoft.com/office/word/2006/wordml" xmlns:wps="http://schemas.microsoft.com/office/word/2010/wordprocessingShape" mc:Ignorable="w14 w15 w16se wp14">
+<w:document xmlns:wpc="http://schemas.microsoft.com/office/word/2010/wordprocessingCanvas" xmlns:cx="http://schemas.microsoft.com/office/drawing/2014/chartex" xmlns:cx1="http://schemas.microsoft.com/office/drawing/2015/9/8/chartex" xmlns:cx2="http://schemas.microsoft.com/office/drawing/2015/10/21/chartex" xmlns:cx3="http://schemas.microsoft.com/office/drawing/2016/5/9/chartex" xmlns:cx4="http://schemas.microsoft.com/office/drawing/2016/5/10/chartex" xmlns:cx5="http://schemas.microsoft.com/office/drawing/2016/5/11/chartex" xmlns:cx6="http://schemas.microsoft.com/office/drawing/2016/5/12/chartex" xmlns:cx7="http://schemas.microsoft.com/office/drawing/2016/5/13/chartex" xmlns:cx8="http://schemas.microsoft.com/office/drawing/2016/5/14/chartex" xmlns:mc="http://schemas.openxmlformats.org/markup-compatibility/2006" xmlns:aink="http://schemas.microsoft.com/office/drawing/2016/ink" xmlns:am3d="http://schemas.microsoft.com/office/drawing/2017/model3d" xmlns:o="urn:schemas-microsoft-com:office:office" xmlns:r="http://schemas.openxmlformats.org/officeDocument/2006/relationships" xmlns:m="http://schemas.openxmlformats.org/officeDocument/2006/math" xmlns:v="urn:schemas-microsoft-com:vml" xmlns:wp14="http://schemas.microsoft.com/office/word/2010/wordprocessingDrawing" xmlns:wp="http://schemas.openxmlformats.org/drawingml/2006/wordprocessingDrawing" xmlns:w10="urn:schemas-microsoft-com:office:word" xmlns:w="http://schemas.openxmlformats.org/wordprocessingml/2006/main" xmlns:w14="http://schemas.microsoft.com/office/word/2010/wordml" xmlns:w15="http://schemas.microsoft.com/office/word/2012/wordml" xmlns:w16cid="http://schemas.microsoft.com/office/word/2016/wordml/cid" xmlns:w16se="http://schemas.microsoft.com/office/word/2015/wordml/symex" xmlns:wpg="http://schemas.microsoft.com/office/word/2010/wordprocessingGroup" xmlns:wpi="http://schemas.microsoft.com/office/word/2010/wordprocessingInk" xmlns:wne="http://schemas.microsoft.com/office/word/2006/wordml" xmlns:wps="http://schemas.microsoft.com/office/word/2010/wordprocessingShape" mc:Ignorable="w14 w15 w16se w16cid wp14">
   <w:body>
     <w:p/>
     <w:p/>
@@ -95,11 +95,11 @@
       </w:tblPr>
       <w:tblGrid>
         <w:gridCol w:w="494"/>
-        <w:gridCol w:w="1787"/>
-        <w:gridCol w:w="979"/>
-        <w:gridCol w:w="1277"/>
-        <w:gridCol w:w="3483"/>
-        <w:gridCol w:w="1248"/>
+        <w:gridCol w:w="1741"/>
+        <w:gridCol w:w="976"/>
+        <w:gridCol w:w="1272"/>
+        <w:gridCol w:w="3555"/>
+        <w:gridCol w:w="1230"/>
       </w:tblGrid>
       <w:tr>
         <w:tc>
@@ -282,7 +282,7 @@
               <w:jc w:val="left"/>
             </w:pPr>
             <w:r>
-              <w:t>09</w:t>
+              <w:t>25</w:t>
             </w:r>
             <w:r>
               <w:t>-September</w:t>
@@ -302,7 +302,7 @@
               <w:jc w:val="left"/>
             </w:pPr>
             <w:r>
-              <w:t>John David</w:t>
+              <w:t>Sadanandegowda DM</w:t>
             </w:r>
           </w:p>
           <w:p>
@@ -315,7 +315,7 @@
                 <w:rPr>
                   <w:rStyle w:val="Hyperlink"/>
                 </w:rPr>
-                <w:t>John.panneerselvam@mindtree.com</w:t>
+                <w:t>sadanandegowda.dm@mindtree.com</w:t>
               </w:r>
             </w:hyperlink>
           </w:p>
@@ -325,7 +325,7 @@
               <w:jc w:val="left"/>
             </w:pPr>
             <w:r>
-              <w:t>Mobile: 9986562484</w:t>
+              <w:t>Mobile: 9535833992</w:t>
             </w:r>
           </w:p>
         </w:tc>
@@ -961,7 +961,7 @@
           <w:r>
             <w:fldChar w:fldCharType="separate"/>
           </w:r>
-          <w:hyperlink w:anchor="_Toc18919850" w:history="1">
+          <w:hyperlink w:anchor="_Toc20315343" w:history="1">
             <w:r>
               <w:rPr>
                 <w:rStyle w:val="Hyperlink"/>
@@ -981,7 +981,7 @@
                 <w:rStyle w:val="Hyperlink"/>
                 <w:noProof/>
               </w:rPr>
-              <w:t>Download the Docker image</w:t>
+              <w:t>Database release deployment instruction</w:t>
             </w:r>
             <w:r>
               <w:rPr>
@@ -1002,7 +1002,7 @@
                 <w:noProof/>
                 <w:webHidden/>
               </w:rPr>
-              <w:instrText xml:space="preserve"> PAGEREF _Toc18919850 \h </w:instrText>
+              <w:instrText xml:space="preserve"> PAGEREF _Toc20315343 \h </w:instrText>
             </w:r>
             <w:r>
               <w:rPr>
@@ -1045,7 +1045,7 @@
               <w:noProof/>
             </w:rPr>
           </w:pPr>
-          <w:hyperlink w:anchor="_Toc18919851" w:history="1">
+          <w:hyperlink w:anchor="_Toc20315344" w:history="1">
             <w:r>
               <w:rPr>
                 <w:rStyle w:val="Hyperlink"/>
@@ -1065,7 +1065,7 @@
                 <w:rStyle w:val="Hyperlink"/>
                 <w:noProof/>
               </w:rPr>
-              <w:t>Start a new Docker container</w:t>
+              <w:t>Execute the scripts</w:t>
             </w:r>
             <w:r>
               <w:rPr>
@@ -1086,7 +1086,7 @@
                 <w:noProof/>
                 <w:webHidden/>
               </w:rPr>
-              <w:instrText xml:space="preserve"> PAGEREF _Toc18919851 \h </w:instrText>
+              <w:instrText xml:space="preserve"> PAGEREF _Toc20315344 \h </w:instrText>
             </w:r>
             <w:r>
               <w:rPr>
@@ -1147,6 +1147,8 @@
         </w:rPr>
         <w:br w:type="page"/>
       </w:r>
+      <w:bookmarkStart w:id="9" w:name="_GoBack"/>
+      <w:bookmarkEnd w:id="9"/>
     </w:p>
     <w:p>
       <w:pPr>
@@ -1166,21 +1168,21 @@
           <w:numId w:val="7"/>
         </w:numPr>
       </w:pPr>
-      <w:bookmarkStart w:id="9" w:name="_Toc18919850"/>
+      <w:bookmarkStart w:id="10" w:name="_Toc20315343"/>
       <w:r>
-        <w:t xml:space="preserve">Download the </w:t>
+        <w:t>D</w:t>
       </w:r>
-      <w:bookmarkEnd w:id="9"/>
       <w:r>
-        <w:t>database scripts</w:t>
+        <w:t>atabase release deployment instruction</w:t>
       </w:r>
+      <w:bookmarkEnd w:id="10"/>
     </w:p>
     <w:p>
       <w:pPr>
         <w:ind w:left="1080"/>
       </w:pPr>
       <w:r>
-        <w:t>Take the scripts from the GIT branch 2.10.3</w:t>
+        <w:t>There are no DB changes for this release. No DB deployment is required.</w:t>
       </w:r>
     </w:p>
     <w:p>
@@ -1191,19 +1193,19 @@
           <w:numId w:val="7"/>
         </w:numPr>
       </w:pPr>
+      <w:bookmarkStart w:id="11" w:name="_Toc20315344"/>
       <w:r>
         <w:t>Execute the scripts</w:t>
       </w:r>
+      <w:bookmarkEnd w:id="11"/>
     </w:p>
     <w:p>
       <w:pPr>
         <w:ind w:left="1080"/>
       </w:pPr>
       <w:r>
-        <w:t>Execute the downloaded scripts in the SQL prompt</w:t>
+        <w:t>NA</w:t>
       </w:r>
-      <w:bookmarkStart w:id="10" w:name="_GoBack"/>
-      <w:bookmarkEnd w:id="10"/>
     </w:p>
     <w:sectPr>
       <w:pgSz w:w="12240" w:h="15840"/>
@@ -1216,7 +1218,7 @@
 </file>
 
 <file path=word/endnotes.xml><?xml version="1.0" encoding="utf-8"?>
-<w:endnotes xmlns:wpc="http://schemas.microsoft.com/office/word/2010/wordprocessingCanvas" xmlns:cx="http://schemas.microsoft.com/office/drawing/2014/chartex" xmlns:cx1="http://schemas.microsoft.com/office/drawing/2015/9/8/chartex" xmlns:mc="http://schemas.openxmlformats.org/markup-compatibility/2006" xmlns:o="urn:schemas-microsoft-com:office:office" xmlns:r="http://schemas.openxmlformats.org/officeDocument/2006/relationships" xmlns:m="http://schemas.openxmlformats.org/officeDocument/2006/math" xmlns:v="urn:schemas-microsoft-com:vml" xmlns:wp14="http://schemas.microsoft.com/office/word/2010/wordprocessingDrawing" xmlns:wp="http://schemas.openxmlformats.org/drawingml/2006/wordprocessingDrawing" xmlns:w10="urn:schemas-microsoft-com:office:word" xmlns:w="http://schemas.openxmlformats.org/wordprocessingml/2006/main" xmlns:w14="http://schemas.microsoft.com/office/word/2010/wordml" xmlns:w15="http://schemas.microsoft.com/office/word/2012/wordml" xmlns:w16se="http://schemas.microsoft.com/office/word/2015/wordml/symex" xmlns:wpg="http://schemas.microsoft.com/office/word/2010/wordprocessingGroup" xmlns:wpi="http://schemas.microsoft.com/office/word/2010/wordprocessingInk" xmlns:wne="http://schemas.microsoft.com/office/word/2006/wordml" xmlns:wps="http://schemas.microsoft.com/office/word/2010/wordprocessingShape" mc:Ignorable="w14 w15 w16se wp14">
+<w:endnotes xmlns:wpc="http://schemas.microsoft.com/office/word/2010/wordprocessingCanvas" xmlns:cx="http://schemas.microsoft.com/office/drawing/2014/chartex" xmlns:cx1="http://schemas.microsoft.com/office/drawing/2015/9/8/chartex" xmlns:cx2="http://schemas.microsoft.com/office/drawing/2015/10/21/chartex" xmlns:cx3="http://schemas.microsoft.com/office/drawing/2016/5/9/chartex" xmlns:cx4="http://schemas.microsoft.com/office/drawing/2016/5/10/chartex" xmlns:cx5="http://schemas.microsoft.com/office/drawing/2016/5/11/chartex" xmlns:cx6="http://schemas.microsoft.com/office/drawing/2016/5/12/chartex" xmlns:cx7="http://schemas.microsoft.com/office/drawing/2016/5/13/chartex" xmlns:cx8="http://schemas.microsoft.com/office/drawing/2016/5/14/chartex" xmlns:mc="http://schemas.openxmlformats.org/markup-compatibility/2006" xmlns:aink="http://schemas.microsoft.com/office/drawing/2016/ink" xmlns:am3d="http://schemas.microsoft.com/office/drawing/2017/model3d" xmlns:o="urn:schemas-microsoft-com:office:office" xmlns:r="http://schemas.openxmlformats.org/officeDocument/2006/relationships" xmlns:m="http://schemas.openxmlformats.org/officeDocument/2006/math" xmlns:v="urn:schemas-microsoft-com:vml" xmlns:wp14="http://schemas.microsoft.com/office/word/2010/wordprocessingDrawing" xmlns:wp="http://schemas.openxmlformats.org/drawingml/2006/wordprocessingDrawing" xmlns:w10="urn:schemas-microsoft-com:office:word" xmlns:w="http://schemas.openxmlformats.org/wordprocessingml/2006/main" xmlns:w14="http://schemas.microsoft.com/office/word/2010/wordml" xmlns:w15="http://schemas.microsoft.com/office/word/2012/wordml" xmlns:w16cid="http://schemas.microsoft.com/office/word/2016/wordml/cid" xmlns:w16se="http://schemas.microsoft.com/office/word/2015/wordml/symex" xmlns:wpg="http://schemas.microsoft.com/office/word/2010/wordprocessingGroup" xmlns:wpi="http://schemas.microsoft.com/office/word/2010/wordprocessingInk" xmlns:wne="http://schemas.microsoft.com/office/word/2006/wordml" xmlns:wps="http://schemas.microsoft.com/office/word/2010/wordprocessingShape" mc:Ignorable="w14 w15 w16se w16cid wp14">
   <w:endnote w:type="separator" w:id="-1">
     <w:p>
       <w:pPr>
@@ -1241,7 +1243,7 @@
 </file>
 
 <file path=word/footnotes.xml><?xml version="1.0" encoding="utf-8"?>
-<w:footnotes xmlns:wpc="http://schemas.microsoft.com/office/word/2010/wordprocessingCanvas" xmlns:cx="http://schemas.microsoft.com/office/drawing/2014/chartex" xmlns:cx1="http://schemas.microsoft.com/office/drawing/2015/9/8/chartex" xmlns:mc="http://schemas.openxmlformats.org/markup-compatibility/2006" xmlns:o="urn:schemas-microsoft-com:office:office" xmlns:r="http://schemas.openxmlformats.org/officeDocument/2006/relationships" xmlns:m="http://schemas.openxmlformats.org/officeDocument/2006/math" xmlns:v="urn:schemas-microsoft-com:vml" xmlns:wp14="http://schemas.microsoft.com/office/word/2010/wordprocessingDrawing" xmlns:wp="http://schemas.openxmlformats.org/drawingml/2006/wordprocessingDrawing" xmlns:w10="urn:schemas-microsoft-com:office:word" xmlns:w="http://schemas.openxmlformats.org/wordprocessingml/2006/main" xmlns:w14="http://schemas.microsoft.com/office/word/2010/wordml" xmlns:w15="http://schemas.microsoft.com/office/word/2012/wordml" xmlns:w16se="http://schemas.microsoft.com/office/word/2015/wordml/symex" xmlns:wpg="http://schemas.microsoft.com/office/word/2010/wordprocessingGroup" xmlns:wpi="http://schemas.microsoft.com/office/word/2010/wordprocessingInk" xmlns:wne="http://schemas.microsoft.com/office/word/2006/wordml" xmlns:wps="http://schemas.microsoft.com/office/word/2010/wordprocessingShape" mc:Ignorable="w14 w15 w16se wp14">
+<w:footnotes xmlns:wpc="http://schemas.microsoft.com/office/word/2010/wordprocessingCanvas" xmlns:cx="http://schemas.microsoft.com/office/drawing/2014/chartex" xmlns:cx1="http://schemas.microsoft.com/office/drawing/2015/9/8/chartex" xmlns:cx2="http://schemas.microsoft.com/office/drawing/2015/10/21/chartex" xmlns:cx3="http://schemas.microsoft.com/office/drawing/2016/5/9/chartex" xmlns:cx4="http://schemas.microsoft.com/office/drawing/2016/5/10/chartex" xmlns:cx5="http://schemas.microsoft.com/office/drawing/2016/5/11/chartex" xmlns:cx6="http://schemas.microsoft.com/office/drawing/2016/5/12/chartex" xmlns:cx7="http://schemas.microsoft.com/office/drawing/2016/5/13/chartex" xmlns:cx8="http://schemas.microsoft.com/office/drawing/2016/5/14/chartex" xmlns:mc="http://schemas.openxmlformats.org/markup-compatibility/2006" xmlns:aink="http://schemas.microsoft.com/office/drawing/2016/ink" xmlns:am3d="http://schemas.microsoft.com/office/drawing/2017/model3d" xmlns:o="urn:schemas-microsoft-com:office:office" xmlns:r="http://schemas.openxmlformats.org/officeDocument/2006/relationships" xmlns:m="http://schemas.openxmlformats.org/officeDocument/2006/math" xmlns:v="urn:schemas-microsoft-com:vml" xmlns:wp14="http://schemas.microsoft.com/office/word/2010/wordprocessingDrawing" xmlns:wp="http://schemas.openxmlformats.org/drawingml/2006/wordprocessingDrawing" xmlns:w10="urn:schemas-microsoft-com:office:word" xmlns:w="http://schemas.openxmlformats.org/wordprocessingml/2006/main" xmlns:w14="http://schemas.microsoft.com/office/word/2010/wordml" xmlns:w15="http://schemas.microsoft.com/office/word/2012/wordml" xmlns:w16cid="http://schemas.microsoft.com/office/word/2016/wordml/cid" xmlns:w16se="http://schemas.microsoft.com/office/word/2015/wordml/symex" xmlns:wpg="http://schemas.microsoft.com/office/word/2010/wordprocessingGroup" xmlns:wpi="http://schemas.microsoft.com/office/word/2010/wordprocessingInk" xmlns:wne="http://schemas.microsoft.com/office/word/2006/wordml" xmlns:wps="http://schemas.microsoft.com/office/word/2010/wordprocessingShape" mc:Ignorable="w14 w15 w16se w16cid wp14">
   <w:footnote w:type="separator" w:id="-1">
     <w:p>
       <w:pPr>
@@ -1266,7 +1268,7 @@
 </file>
 
 <file path=word/numbering.xml><?xml version="1.0" encoding="utf-8"?>
-<w:numbering xmlns:wpc="http://schemas.microsoft.com/office/word/2010/wordprocessingCanvas" xmlns:cx="http://schemas.microsoft.com/office/drawing/2014/chartex" xmlns:cx1="http://schemas.microsoft.com/office/drawing/2015/9/8/chartex" xmlns:mc="http://schemas.openxmlformats.org/markup-compatibility/2006" xmlns:o="urn:schemas-microsoft-com:office:office" xmlns:r="http://schemas.openxmlformats.org/officeDocument/2006/relationships" xmlns:m="http://schemas.openxmlformats.org/officeDocument/2006/math" xmlns:v="urn:schemas-microsoft-com:vml" xmlns:wp14="http://schemas.microsoft.com/office/word/2010/wordprocessingDrawing" xmlns:wp="http://schemas.openxmlformats.org/drawingml/2006/wordprocessingDrawing" xmlns:w10="urn:schemas-microsoft-com:office:word" xmlns:w="http://schemas.openxmlformats.org/wordprocessingml/2006/main" xmlns:w14="http://schemas.microsoft.com/office/word/2010/wordml" xmlns:w15="http://schemas.microsoft.com/office/word/2012/wordml" xmlns:w16se="http://schemas.microsoft.com/office/word/2015/wordml/symex" xmlns:wpg="http://schemas.microsoft.com/office/word/2010/wordprocessingGroup" xmlns:wpi="http://schemas.microsoft.com/office/word/2010/wordprocessingInk" xmlns:wne="http://schemas.microsoft.com/office/word/2006/wordml" xmlns:wps="http://schemas.microsoft.com/office/word/2010/wordprocessingShape" mc:Ignorable="w14 w15 w16se wp14">
+<w:numbering xmlns:wpc="http://schemas.microsoft.com/office/word/2010/wordprocessingCanvas" xmlns:cx="http://schemas.microsoft.com/office/drawing/2014/chartex" xmlns:cx1="http://schemas.microsoft.com/office/drawing/2015/9/8/chartex" xmlns:cx2="http://schemas.microsoft.com/office/drawing/2015/10/21/chartex" xmlns:cx3="http://schemas.microsoft.com/office/drawing/2016/5/9/chartex" xmlns:cx4="http://schemas.microsoft.com/office/drawing/2016/5/10/chartex" xmlns:cx5="http://schemas.microsoft.com/office/drawing/2016/5/11/chartex" xmlns:cx6="http://schemas.microsoft.com/office/drawing/2016/5/12/chartex" xmlns:cx7="http://schemas.microsoft.com/office/drawing/2016/5/13/chartex" xmlns:cx8="http://schemas.microsoft.com/office/drawing/2016/5/14/chartex" xmlns:mc="http://schemas.openxmlformats.org/markup-compatibility/2006" xmlns:aink="http://schemas.microsoft.com/office/drawing/2016/ink" xmlns:am3d="http://schemas.microsoft.com/office/drawing/2017/model3d" xmlns:o="urn:schemas-microsoft-com:office:office" xmlns:r="http://schemas.openxmlformats.org/officeDocument/2006/relationships" xmlns:m="http://schemas.openxmlformats.org/officeDocument/2006/math" xmlns:v="urn:schemas-microsoft-com:vml" xmlns:wp14="http://schemas.microsoft.com/office/word/2010/wordprocessingDrawing" xmlns:wp="http://schemas.openxmlformats.org/drawingml/2006/wordprocessingDrawing" xmlns:w10="urn:schemas-microsoft-com:office:word" xmlns:w="http://schemas.openxmlformats.org/wordprocessingml/2006/main" xmlns:w14="http://schemas.microsoft.com/office/word/2010/wordml" xmlns:w15="http://schemas.microsoft.com/office/word/2012/wordml" xmlns:w16cid="http://schemas.microsoft.com/office/word/2016/wordml/cid" xmlns:w16se="http://schemas.microsoft.com/office/word/2015/wordml/symex" xmlns:wpg="http://schemas.microsoft.com/office/word/2010/wordprocessingGroup" xmlns:wpi="http://schemas.microsoft.com/office/word/2010/wordprocessingInk" xmlns:wne="http://schemas.microsoft.com/office/word/2006/wordml" xmlns:wps="http://schemas.microsoft.com/office/word/2010/wordprocessingShape" mc:Ignorable="w14 w15 w16se w16cid wp14">
   <w:abstractNum w:abstractNumId="0" w15:restartNumberingAfterBreak="0">
     <w:nsid w:val="0E7A04C9"/>
     <w:multiLevelType w:val="hybridMultilevel"/>
@@ -2274,7 +2276,7 @@
 </file>
 
 <file path=word/styles.xml><?xml version="1.0" encoding="utf-8"?>
-<w:styles xmlns:mc="http://schemas.openxmlformats.org/markup-compatibility/2006" xmlns:r="http://schemas.openxmlformats.org/officeDocument/2006/relationships" xmlns:w="http://schemas.openxmlformats.org/wordprocessingml/2006/main" xmlns:w14="http://schemas.microsoft.com/office/word/2010/wordml" xmlns:w15="http://schemas.microsoft.com/office/word/2012/wordml" xmlns:w16se="http://schemas.microsoft.com/office/word/2015/wordml/symex" mc:Ignorable="w14 w15 w16se">
+<w:styles xmlns:mc="http://schemas.openxmlformats.org/markup-compatibility/2006" xmlns:r="http://schemas.openxmlformats.org/officeDocument/2006/relationships" xmlns:w="http://schemas.openxmlformats.org/wordprocessingml/2006/main" xmlns:w14="http://schemas.microsoft.com/office/word/2010/wordml" xmlns:w15="http://schemas.microsoft.com/office/word/2012/wordml" xmlns:w16cid="http://schemas.microsoft.com/office/word/2016/wordml/cid" xmlns:w16se="http://schemas.microsoft.com/office/word/2015/wordml/symex" mc:Ignorable="w14 w15 w16se w16cid">
   <w:docDefaults>
     <w:rPrDefault>
       <w:rPr>
@@ -2290,7 +2292,7 @@
       </w:pPr>
     </w:pPrDefault>
   </w:docDefaults>
-  <w:latentStyles w:defLockedState="0" w:defUIPriority="99" w:defSemiHidden="0" w:defUnhideWhenUsed="0" w:defQFormat="0" w:count="371">
+  <w:latentStyles w:defLockedState="0" w:defUIPriority="99" w:defSemiHidden="0" w:defUnhideWhenUsed="0" w:defQFormat="0" w:count="375">
     <w:lsdException w:name="Normal" w:uiPriority="0" w:qFormat="1"/>
     <w:lsdException w:name="heading 1" w:uiPriority="9" w:qFormat="1"/>
     <w:lsdException w:name="heading 2" w:semiHidden="1" w:uiPriority="9" w:unhideWhenUsed="1" w:qFormat="1"/>
@@ -2396,7 +2398,6 @@
     <w:lsdException w:name="HTML Sample" w:semiHidden="1" w:unhideWhenUsed="1"/>
     <w:lsdException w:name="HTML Typewriter" w:semiHidden="1" w:unhideWhenUsed="1"/>
     <w:lsdException w:name="HTML Variable" w:semiHidden="1" w:unhideWhenUsed="1"/>
-    <w:lsdException w:name="Normal Table" w:semiHidden="1" w:unhideWhenUsed="1"/>
     <w:lsdException w:name="annotation subject" w:semiHidden="1" w:unhideWhenUsed="1"/>
     <w:lsdException w:name="No List" w:semiHidden="1" w:unhideWhenUsed="1"/>
     <w:lsdException w:name="Outline List 1" w:semiHidden="1" w:unhideWhenUsed="1"/>
@@ -2440,10 +2441,8 @@
     <w:lsdException w:name="Table Elegant" w:semiHidden="1" w:unhideWhenUsed="1"/>
     <w:lsdException w:name="Table Professional" w:semiHidden="1" w:unhideWhenUsed="1"/>
     <w:lsdException w:name="Table Subtle 1" w:semiHidden="1" w:unhideWhenUsed="1"/>
-    <w:lsdException w:name="Table Subtle 2" w:semiHidden="1" w:unhideWhenUsed="1"/>
     <w:lsdException w:name="Table Web 1" w:semiHidden="1" w:unhideWhenUsed="1"/>
     <w:lsdException w:name="Table Web 2" w:semiHidden="1" w:unhideWhenUsed="1"/>
-    <w:lsdException w:name="Table Web 3" w:semiHidden="1" w:unhideWhenUsed="1"/>
     <w:lsdException w:name="Balloon Text" w:semiHidden="1" w:unhideWhenUsed="1"/>
     <w:lsdException w:name="Table Grid" w:uiPriority="39"/>
     <w:lsdException w:name="Table Theme" w:semiHidden="1" w:unhideWhenUsed="1"/>
@@ -2662,6 +2661,10 @@
     <w:lsdException w:name="List Table 5 Dark Accent 6" w:uiPriority="50"/>
     <w:lsdException w:name="List Table 6 Colorful Accent 6" w:uiPriority="51"/>
     <w:lsdException w:name="List Table 7 Colorful Accent 6" w:uiPriority="52"/>
+    <w:lsdException w:name="Mention" w:semiHidden="1" w:unhideWhenUsed="1"/>
+    <w:lsdException w:name="Smart Hyperlink" w:semiHidden="1" w:unhideWhenUsed="1"/>
+    <w:lsdException w:name="Hashtag" w:semiHidden="1" w:unhideWhenUsed="1"/>
+    <w:lsdException w:name="Unresolved Mention" w:semiHidden="1" w:unhideWhenUsed="1"/>
   </w:latentStyles>
   <w:style w:type="paragraph" w:default="1" w:styleId="Normal">
     <w:name w:val="Normal"/>
@@ -2846,6 +2849,18 @@
       <w:rFonts w:ascii="Times New Roman" w:eastAsia="Times New Roman" w:hAnsi="Times New Roman" w:cs="Times New Roman"/>
       <w:sz w:val="24"/>
       <w:szCs w:val="24"/>
+    </w:rPr>
+  </w:style>
+  <w:style w:type="character" w:styleId="UnresolvedMention">
+    <w:name w:val="Unresolved Mention"/>
+    <w:basedOn w:val="DefaultParagraphFont"/>
+    <w:uiPriority w:val="99"/>
+    <w:semiHidden/>
+    <w:unhideWhenUsed/>
+    <w:rsid w:val="001C78AF"/>
+    <w:rPr>
+      <w:color w:val="808080"/>
+      <w:shd w:val="clear" w:color="auto" w:fill="E6E6E6"/>
     </w:rPr>
   </w:style>
 </w:styles>
@@ -3117,7 +3132,7 @@
 </file>
 
 <file path=customXml/itemProps1.xml><?xml version="1.0" encoding="utf-8"?>
-<ds:datastoreItem xmlns:ds="http://schemas.openxmlformats.org/officeDocument/2006/customXml" ds:itemID="{964A0BB6-1D3A-4A13-BB0F-3F1F0DC64F3D}">
+<ds:datastoreItem xmlns:ds="http://schemas.openxmlformats.org/officeDocument/2006/customXml" ds:itemID="{668892A6-5C28-4065-A89D-7D7F8390EACC}">
   <ds:schemaRefs>
     <ds:schemaRef ds:uri="http://schemas.openxmlformats.org/officeDocument/2006/bibliography"/>
   </ds:schemaRefs>

</xml_diff>